<commit_message>
end of page 438
</commit_message>
<xml_diff>
--- a/Admin.docx
+++ b/Admin.docx
@@ -21,14 +21,19 @@
       </w:r>
       <w:proofErr w:type="spellStart"/>
       <w:r>
-        <w:t>aar_admin</w:t>
+        <w:t>prometheus</w:t>
       </w:r>
       <w:proofErr w:type="spellEnd"/>
     </w:p>
     <w:p>
       <w:r>
-        <w:t>PW: aar_admin48</w:t>
+        <w:t xml:space="preserve">PW: </w:t>
       </w:r>
+      <w:r>
+        <w:t>lvl6XYZ48</w:t>
+      </w:r>
+      <w:bookmarkStart w:id="0" w:name="_GoBack"/>
+      <w:bookmarkEnd w:id="0"/>
     </w:p>
     <w:p>
       <w:r>
@@ -43,10 +48,7 @@
         </w:r>
       </w:hyperlink>
     </w:p>
-    <w:p>
-      <w:bookmarkStart w:id="0" w:name="_GoBack"/>
-      <w:bookmarkEnd w:id="0"/>
-    </w:p>
+    <w:p/>
     <w:sectPr>
       <w:pgSz w:w="12240" w:h="15840"/>
       <w:pgMar w:top="1440" w:right="1440" w:bottom="1440" w:left="1440" w:header="720" w:footer="720" w:gutter="0"/>

</xml_diff>

<commit_message>
Added custom 404 and 500 error pages
</commit_message>
<xml_diff>
--- a/Admin.docx
+++ b/Admin.docx
@@ -32,10 +32,13 @@
       <w:r>
         <w:t>lvl6XYZ48</w:t>
       </w:r>
-      <w:bookmarkStart w:id="0" w:name="_GoBack"/>
-      <w:bookmarkEnd w:id="0"/>
     </w:p>
     <w:p>
+      <w:pPr>
+        <w:rPr>
+          <w:rStyle w:val="Hyperlink"/>
+        </w:rPr>
+      </w:pPr>
       <w:r>
         <w:t xml:space="preserve">Email used: </w:t>
       </w:r>
@@ -47,6 +50,24 @@
           <w:t>jason@lvl6.xyz</w:t>
         </w:r>
       </w:hyperlink>
+    </w:p>
+    <w:p/>
+    <w:p>
+      <w:r>
+        <w:t>Superuser on Heroku</w:t>
+      </w:r>
+    </w:p>
+    <w:p>
+      <w:r>
+        <w:t>Username: 11_admin</w:t>
+      </w:r>
+    </w:p>
+    <w:p>
+      <w:r>
+        <w:t>PW: Sophia48</w:t>
+      </w:r>
+      <w:bookmarkStart w:id="0" w:name="_GoBack"/>
+      <w:bookmarkEnd w:id="0"/>
     </w:p>
     <w:p/>
     <w:sectPr>

</xml_diff>

<commit_message>
after truncation. Prior to building journal page
</commit_message>
<xml_diff>
--- a/Admin.docx
+++ b/Admin.docx
@@ -9,11 +9,27 @@
     </w:p>
     <w:p/>
     <w:p>
+      <w:pPr>
+        <w:rPr>
+          <w:u w:val="single"/>
+        </w:rPr>
+      </w:pPr>
       <w:proofErr w:type="spellStart"/>
       <w:r>
+        <w:rPr>
+          <w:u w:val="single"/>
+        </w:rPr>
         <w:t>Superadmin</w:t>
       </w:r>
       <w:proofErr w:type="spellEnd"/>
+      <w:r>
+        <w:rPr>
+          <w:u w:val="single"/>
+        </w:rPr>
+        <w:t xml:space="preserve"> (Heroku and localhost)</w:t>
+      </w:r>
+      <w:bookmarkStart w:id="0" w:name="_GoBack"/>
+      <w:bookmarkEnd w:id="0"/>
     </w:p>
     <w:p>
       <w:r>
@@ -66,8 +82,6 @@
       <w:r>
         <w:t>PW: Sophia48</w:t>
       </w:r>
-      <w:bookmarkStart w:id="0" w:name="_GoBack"/>
-      <w:bookmarkEnd w:id="0"/>
     </w:p>
     <w:p/>
     <w:sectPr>

</xml_diff>